<commit_message>
checked Literature cited in main text. All is well
</commit_message>
<xml_diff>
--- a/ManuscriptRevision/OMearaBeaulieuREV_main.docx
+++ b/ManuscriptRevision/OMearaBeaulieuREV_main.docx
@@ -273,25 +273,7 @@
           <w:sz w:val="24"/>
           <w:szCs w:val="24"/>
         </w:rPr>
-        <w:t xml:space="preserve">For decades, molecular phylogenies have served as vital sources of historical information for deciphering the birth and the death dynamics of lineages. Hundreds, possibly </w:t>
-      </w:r>
-      <w:proofErr w:type="gramStart"/>
-      <w:r>
-        <w:rPr>
-          <w:rFonts w:ascii="Times New Roman" w:eastAsia="Times New Roman" w:hAnsi="Times New Roman" w:cs="Times New Roman"/>
-          <w:sz w:val="24"/>
-          <w:szCs w:val="24"/>
-        </w:rPr>
-        <w:t>thousands,  of</w:t>
-      </w:r>
-      <w:proofErr w:type="gramEnd"/>
-      <w:r>
-        <w:rPr>
-          <w:rFonts w:ascii="Times New Roman" w:eastAsia="Times New Roman" w:hAnsi="Times New Roman" w:cs="Times New Roman"/>
-          <w:sz w:val="24"/>
-          <w:szCs w:val="24"/>
-        </w:rPr>
-        <w:t xml:space="preserve"> studies of molecular phylogenies have been dedicated to investigating diversification. In theory, if birth and death rates were indeed constant across the tree, estimating them separately is possible because each has distinguishable effects on the tree shape and branch length distributions (Nee et al. 1994). However, constant rates is likely far too simplistic of an assumption, and there are a number of extensions that expand this simple model for characterizing diversification as a function of time or diversity (e.g., Nee et al. 1992; </w:t>
+        <w:t xml:space="preserve">For decades, molecular phylogenies have served as vital sources of historical information for deciphering the birth and the death dynamics of lineages. Hundreds, possibly thousands, of studies of molecular phylogenies have been dedicated to investigating diversification. In theory, if birth and death rates were indeed constant across the tree, estimating them separately is possible because each has distinguishable effects on the tree shape and branch length distributions (Nee et al. 1994). However, constant rates is likely far too simplistic of an assumption, and there are a number of extensions that expand this simple model for characterizing diversification as a function of time or diversity (e.g., Nee et al. 1992; </w:t>
       </w:r>
       <w:proofErr w:type="spellStart"/>
       <w:r>
@@ -445,7 +427,7 @@
           <w:sz w:val="24"/>
           <w:szCs w:val="24"/>
         </w:rPr>
-        <w:t xml:space="preserve"> experiences the same rates, and so sampling times for either a speciation or extinction event are drawn from the same distribution (also known as a coalescent point process or CPP; see Lambert and Stadler, 2013). Under such conditions, the likelihood of a tree under a given birth-death model can be inferred simply in terms of the lineage-through-time (LTT) curve, which is a retrospective counting of the number of lineages that led to a set of species observed today, and there are always multiple qualitatively different models that can produce the same curves with the same probability. For example, one model may infer the observed diversity of Cetaceans (i.e., whales, dolphins, and relatives) is a product of dramatic changes in the rate of speciation and extinction rates over time, whereas another, </w:t>
+        <w:t xml:space="preserve"> experiences the same rates, and so sampling times for either a speciation or extinction event are drawn from the same distribution (also known as a coalescent point process or CPP; see Lambert and Stadler 2013). Under such conditions, the likelihood of a tree under a given birth-death model can be inferred simply in terms of the lineage-through-time (LTT) curve, which is a retrospective counting of the number of lineages that led to a set of species observed today, and there are always multiple qualitatively different models that can produce the same curves with the same probability. For example, one model may infer the observed diversity of Cetaceans (i.e., whales, dolphins, and relatives) is a product of dramatic changes in the rate of speciation and extinction rates over time, whereas another, </w:t>
       </w:r>
       <w:r>
         <w:rPr>
@@ -633,7 +615,7 @@
           <w:sz w:val="24"/>
           <w:szCs w:val="24"/>
         </w:rPr>
-        <w:t xml:space="preserve"> models of diversification. Instead, they are limited to situations where the goal is to reconstruct and interpret diversification rates through time using what we refer to as, “time-varying, lineage homogeneous” models — again, models in which all lineages experience the same variable rates at any given point in time. These would be analogous to a non-heritable trait-dependent process (Lambert and Stadler, 2013), where changes in a trait occur </w:t>
+        <w:t xml:space="preserve"> models of diversification. Instead, they are limited to situations where the goal is to reconstruct and interpret diversification rates through time using what we refer to as, “time-varying, lineage homogeneous” models — again, models in which all lineages experience the same variable rates at any given point in time. These would be analogous to a non-heritable trait-dependent process (Lambert and Stadler 2013), where changes in a trait occur </w:t>
       </w:r>
       <w:proofErr w:type="gramStart"/>
       <w:r>
@@ -867,25 +849,7 @@
           <w:sz w:val="24"/>
           <w:szCs w:val="24"/>
         </w:rPr>
-        <w:t xml:space="preserve">Some SSE methods, and likely other methods that investigate heterogeneity across taxa, use information beyond that in a </w:t>
-      </w:r>
-      <w:proofErr w:type="gramStart"/>
-      <w:r>
-        <w:rPr>
-          <w:rFonts w:ascii="Times New Roman" w:eastAsia="Times New Roman" w:hAnsi="Times New Roman" w:cs="Times New Roman"/>
-          <w:sz w:val="24"/>
-          <w:szCs w:val="24"/>
-        </w:rPr>
-        <w:t>lineages</w:t>
-      </w:r>
-      <w:proofErr w:type="gramEnd"/>
-      <w:r>
-        <w:rPr>
-          <w:rFonts w:ascii="Times New Roman" w:eastAsia="Times New Roman" w:hAnsi="Times New Roman" w:cs="Times New Roman"/>
-          <w:sz w:val="24"/>
-          <w:szCs w:val="24"/>
-        </w:rPr>
-        <w:t xml:space="preserve"> through time curve and their utility remains intact in the face of </w:t>
+        <w:t xml:space="preserve">Some SSE methods, and likely other methods that investigate heterogeneity across taxa, use information beyond that in a lineage through time curve and their utility remains intact in the face of </w:t>
       </w:r>
       <w:proofErr w:type="spellStart"/>
       <w:r>
@@ -1091,16 +1055,14 @@
         </w:rPr>
         <w:t xml:space="preserve">However, with ancestral state reconstruction, it is easy to overlook the necessary assumptions. For example, the ancestor of a clade with body sizes ranging from 10-12 kg might have a reconstructed state near 11 kg under a model where the trend is forced to take an arbitrary value of </w:t>
       </w:r>
-      <w:proofErr w:type="gramStart"/>
-      <w:r>
-        <w:rPr>
-          <w:rFonts w:ascii="Times New Roman" w:eastAsia="Times New Roman" w:hAnsi="Times New Roman" w:cs="Times New Roman"/>
-          <w:sz w:val="24"/>
-          <w:szCs w:val="24"/>
-        </w:rPr>
-        <w:t>zero, but</w:t>
-      </w:r>
-      <w:proofErr w:type="gramEnd"/>
+      <w:r>
+        <w:rPr>
+          <w:rFonts w:ascii="Times New Roman" w:eastAsia="Times New Roman" w:hAnsi="Times New Roman" w:cs="Times New Roman"/>
+          <w:sz w:val="24"/>
+          <w:szCs w:val="24"/>
+        </w:rPr>
+        <w:t>zero but</w:t>
+      </w:r>
       <w:r>
         <w:rPr>
           <w:rFonts w:ascii="Times New Roman" w:eastAsia="Times New Roman" w:hAnsi="Times New Roman" w:cs="Times New Roman"/>
@@ -1125,7 +1087,7 @@
           <w:sz w:val="24"/>
           <w:szCs w:val="24"/>
         </w:rPr>
-        <w:t xml:space="preserve"> models (e.g., Butler and King 2004; Beaulieu et al. 2012), Brownian models with more than one rate (e.g., O'Meara et al. 2006; Thomas et al. 2006), or models where the Brownian motion rate itself changes over time (e.g., Revell, 2021). In other words, while Brownian motion with a trend model is unidentifiable with modern taxa only, we would not, for instance, say that any model that attempts to estimate rates of evolution on such </w:t>
+        <w:t xml:space="preserve"> models (e.g., Butler and King 2004; Beaulieu et al. 2012), Brownian models with more than one rate (e.g., O'Meara et al. 2006; Thomas et al. 2006), or models where the Brownian motion rate itself changes over time (e.g., Revell 2021). In other words, while Brownian motion with a trend model is unidentifiable with modern taxa only, we would not, for instance, say that any model that attempts to estimate rates of evolution on such </w:t>
       </w:r>
       <w:r>
         <w:rPr>
@@ -1155,16 +1117,14 @@
         </w:rPr>
         <w:t xml:space="preserve">We also point out that model congruence occurs in other </w:t>
       </w:r>
-      <w:proofErr w:type="gramStart"/>
-      <w:r>
-        <w:rPr>
-          <w:rFonts w:ascii="Times New Roman" w:eastAsia="Times New Roman" w:hAnsi="Times New Roman" w:cs="Times New Roman"/>
-          <w:sz w:val="24"/>
-          <w:szCs w:val="24"/>
-        </w:rPr>
-        <w:t>statistically-based</w:t>
-      </w:r>
-      <w:proofErr w:type="gramEnd"/>
+      <w:r>
+        <w:rPr>
+          <w:rFonts w:ascii="Times New Roman" w:eastAsia="Times New Roman" w:hAnsi="Times New Roman" w:cs="Times New Roman"/>
+          <w:sz w:val="24"/>
+          <w:szCs w:val="24"/>
+        </w:rPr>
+        <w:t>statistically based</w:t>
+      </w:r>
       <w:r>
         <w:rPr>
           <w:rFonts w:ascii="Times New Roman" w:eastAsia="Times New Roman" w:hAnsi="Times New Roman" w:cs="Times New Roman"/>
@@ -1265,18 +1225,16 @@
           <w:sz w:val="24"/>
           <w:szCs w:val="24"/>
         </w:rPr>
-        <w:t>With many diversification models, the central question is about which model fits best, which is at odds with a general lack of knowledge about any system to clearly know which kind of model is appropriate ahead of time. In our view, we are not yet at the stage where we can confidently rule out a congruent model where extinction rates are driven by the position of a hypothetical dwarf star outside our solar system, which triggers periods of increased comet activity on Earth (</w:t>
-      </w:r>
-      <w:proofErr w:type="gramStart"/>
-      <w:r>
-        <w:rPr>
-          <w:rFonts w:ascii="Times New Roman" w:eastAsia="Times New Roman" w:hAnsi="Times New Roman" w:cs="Times New Roman"/>
-          <w:sz w:val="24"/>
-          <w:szCs w:val="24"/>
-        </w:rPr>
-        <w:t>e.g.</w:t>
-      </w:r>
-      <w:proofErr w:type="gramEnd"/>
+        <w:t>With many diversification models, the central question is about which model fits best, which is at odds with a general lack of knowledge about any system to clearly know which kind of model is appropriate ahead of time. In our view, we are not yet at the stage where we can confidently rule out a congruent model where extinction rates are driven by the position of a hypothetical dwarf star outside our solar system, which triggers periods of increased comet activity on Earth (e.g.</w:t>
+      </w:r>
+      <w:r>
+        <w:rPr>
+          <w:rFonts w:ascii="Times New Roman" w:eastAsia="Times New Roman" w:hAnsi="Times New Roman" w:cs="Times New Roman"/>
+          <w:sz w:val="24"/>
+          <w:szCs w:val="24"/>
+        </w:rPr>
+        <w:t>,</w:t>
+      </w:r>
       <w:r>
         <w:rPr>
           <w:rFonts w:ascii="Times New Roman" w:eastAsia="Times New Roman" w:hAnsi="Times New Roman" w:cs="Times New Roman"/>
@@ -1401,7 +1359,25 @@
           <w:sz w:val="24"/>
           <w:szCs w:val="24"/>
         </w:rPr>
-        <w:t xml:space="preserve"> and Pennell pers. comm.) may be fruitful for determining which models will end up being useful.</w:t>
+        <w:t xml:space="preserve"> and Pennell </w:t>
+      </w:r>
+      <w:r>
+        <w:rPr>
+          <w:rFonts w:ascii="Times New Roman" w:eastAsia="Times New Roman" w:hAnsi="Times New Roman" w:cs="Times New Roman"/>
+          <w:i/>
+          <w:iCs/>
+          <w:sz w:val="24"/>
+          <w:szCs w:val="24"/>
+        </w:rPr>
+        <w:t>pers. comm.</w:t>
+      </w:r>
+      <w:r>
+        <w:rPr>
+          <w:rFonts w:ascii="Times New Roman" w:eastAsia="Times New Roman" w:hAnsi="Times New Roman" w:cs="Times New Roman"/>
+          <w:sz w:val="24"/>
+          <w:szCs w:val="24"/>
+        </w:rPr>
+        <w:t>) may be fruitful for determining which models will end up being useful.</w:t>
       </w:r>
     </w:p>
     <w:p>
@@ -1549,7 +1525,61 @@
           <w:sz w:val="24"/>
           <w:szCs w:val="24"/>
         </w:rPr>
-        <w:t xml:space="preserve">In our view, many practitioners do not have a good intuitive sense of how information is distributed on a tree. Take, for example, Figure 2, which </w:t>
+        <w:t xml:space="preserve">In our view, many practitioners do not have a good intuitive sense of how information is distributed on a tree. Take, for example, Figure 2, which depicts a tree with one million taxa (from </w:t>
+      </w:r>
+      <w:proofErr w:type="spellStart"/>
+      <w:r>
+        <w:rPr>
+          <w:rFonts w:ascii="Times New Roman" w:eastAsia="Times New Roman" w:hAnsi="Times New Roman" w:cs="Times New Roman"/>
+          <w:sz w:val="24"/>
+          <w:szCs w:val="24"/>
+        </w:rPr>
+        <w:t>Louca</w:t>
+      </w:r>
+      <w:proofErr w:type="spellEnd"/>
+      <w:r>
+        <w:rPr>
+          <w:rFonts w:ascii="Times New Roman" w:eastAsia="Times New Roman" w:hAnsi="Times New Roman" w:cs="Times New Roman"/>
+          <w:sz w:val="24"/>
+          <w:szCs w:val="24"/>
+        </w:rPr>
+        <w:t xml:space="preserve"> and Pennell 2020). This tree gives 999,998 intervals between speciation events leading to extant tips, plus the interval after the last recovered speciation event, with which to estimate rates. The seemingly normal thing to do, which was done by </w:t>
+      </w:r>
+      <w:proofErr w:type="spellStart"/>
+      <w:r>
+        <w:rPr>
+          <w:rFonts w:ascii="Times New Roman" w:eastAsia="Times New Roman" w:hAnsi="Times New Roman" w:cs="Times New Roman"/>
+          <w:sz w:val="24"/>
+          <w:szCs w:val="24"/>
+        </w:rPr>
+        <w:t>Louca</w:t>
+      </w:r>
+      <w:proofErr w:type="spellEnd"/>
+      <w:r>
+        <w:rPr>
+          <w:rFonts w:ascii="Times New Roman" w:eastAsia="Times New Roman" w:hAnsi="Times New Roman" w:cs="Times New Roman"/>
+          <w:sz w:val="24"/>
+          <w:szCs w:val="24"/>
+        </w:rPr>
+        <w:t xml:space="preserve"> and Pennell (2020), is to split the tree into equal time bins (e.g., every 10 </w:t>
+      </w:r>
+      <w:proofErr w:type="spellStart"/>
+      <w:r>
+        <w:rPr>
+          <w:rFonts w:ascii="Times New Roman" w:eastAsia="Times New Roman" w:hAnsi="Times New Roman" w:cs="Times New Roman"/>
+          <w:sz w:val="24"/>
+          <w:szCs w:val="24"/>
+        </w:rPr>
+        <w:t>Myr</w:t>
+      </w:r>
+      <w:proofErr w:type="spellEnd"/>
+      <w:r>
+        <w:rPr>
+          <w:rFonts w:ascii="Times New Roman" w:eastAsia="Times New Roman" w:hAnsi="Times New Roman" w:cs="Times New Roman"/>
+          <w:sz w:val="24"/>
+          <w:szCs w:val="24"/>
+        </w:rPr>
+        <w:t xml:space="preserve">) and estimate rates based on those bins. Even though the tree is far larger than any published study of diversification, they only estimate rates along </w:t>
       </w:r>
       <w:proofErr w:type="gramStart"/>
       <w:r>
@@ -1558,7 +1588,7 @@
           <w:sz w:val="24"/>
           <w:szCs w:val="24"/>
         </w:rPr>
-        <w:t>depicts  a</w:t>
+        <w:t>10 time</w:t>
       </w:r>
       <w:proofErr w:type="gramEnd"/>
       <w:r>
@@ -1567,25 +1597,138 @@
           <w:sz w:val="24"/>
           <w:szCs w:val="24"/>
         </w:rPr>
-        <w:t xml:space="preserve"> tree with one million taxa (from </w:t>
-      </w:r>
-      <w:proofErr w:type="spellStart"/>
-      <w:r>
-        <w:rPr>
-          <w:rFonts w:ascii="Times New Roman" w:eastAsia="Times New Roman" w:hAnsi="Times New Roman" w:cs="Times New Roman"/>
-          <w:sz w:val="24"/>
-          <w:szCs w:val="24"/>
-        </w:rPr>
-        <w:t>Louca</w:t>
-      </w:r>
-      <w:proofErr w:type="spellEnd"/>
-      <w:r>
-        <w:rPr>
-          <w:rFonts w:ascii="Times New Roman" w:eastAsia="Times New Roman" w:hAnsi="Times New Roman" w:cs="Times New Roman"/>
-          <w:sz w:val="24"/>
-          <w:szCs w:val="24"/>
-        </w:rPr>
-        <w:t xml:space="preserve"> and Pennell 2020). This </w:t>
+        <w:t xml:space="preserve"> intervals and for many of these bins there is only a trivial amount of data. For example, at the start of the 100 </w:t>
+      </w:r>
+      <w:proofErr w:type="spellStart"/>
+      <w:r>
+        <w:rPr>
+          <w:rFonts w:ascii="Times New Roman" w:eastAsia="Times New Roman" w:hAnsi="Times New Roman" w:cs="Times New Roman"/>
+          <w:sz w:val="24"/>
+          <w:szCs w:val="24"/>
+        </w:rPr>
+        <w:t>Myr</w:t>
+      </w:r>
+      <w:proofErr w:type="spellEnd"/>
+      <w:r>
+        <w:rPr>
+          <w:rFonts w:ascii="Times New Roman" w:eastAsia="Times New Roman" w:hAnsi="Times New Roman" w:cs="Times New Roman"/>
+          <w:sz w:val="24"/>
+          <w:szCs w:val="24"/>
+        </w:rPr>
+        <w:t xml:space="preserve"> to 90 </w:t>
+      </w:r>
+      <w:proofErr w:type="spellStart"/>
+      <w:r>
+        <w:rPr>
+          <w:rFonts w:ascii="Times New Roman" w:eastAsia="Times New Roman" w:hAnsi="Times New Roman" w:cs="Times New Roman"/>
+          <w:sz w:val="24"/>
+          <w:szCs w:val="24"/>
+        </w:rPr>
+        <w:t>Myr</w:t>
+      </w:r>
+      <w:proofErr w:type="spellEnd"/>
+      <w:r>
+        <w:rPr>
+          <w:rFonts w:ascii="Times New Roman" w:eastAsia="Times New Roman" w:hAnsi="Times New Roman" w:cs="Times New Roman"/>
+          <w:sz w:val="24"/>
+          <w:szCs w:val="24"/>
+        </w:rPr>
+        <w:t xml:space="preserve"> interval, there are just seven lineages, and by the end of that interval, there are only ten. The lineage through time plot, which is the data that goes into these methods, thus jumps just three times over that ten million years. This is clearly not a lot of data points for estimating speciation or extinction rates, or even a single pulled diversification rate. Each of the next several intervals </w:t>
+      </w:r>
+      <w:r>
+        <w:rPr>
+          <w:rFonts w:ascii="Times New Roman" w:eastAsia="Times New Roman" w:hAnsi="Times New Roman" w:cs="Times New Roman"/>
+          <w:sz w:val="24"/>
+          <w:szCs w:val="24"/>
+        </w:rPr>
+        <w:t>have</w:t>
+      </w:r>
+      <w:r>
+        <w:rPr>
+          <w:rFonts w:ascii="Times New Roman" w:eastAsia="Times New Roman" w:hAnsi="Times New Roman" w:cs="Times New Roman"/>
+          <w:sz w:val="24"/>
+          <w:szCs w:val="24"/>
+        </w:rPr>
+        <w:t xml:space="preserve"> a single jump. That is, it goes from 10 to 11 lineages from 90 to 80 </w:t>
+      </w:r>
+      <w:proofErr w:type="spellStart"/>
+      <w:r>
+        <w:rPr>
+          <w:rFonts w:ascii="Times New Roman" w:eastAsia="Times New Roman" w:hAnsi="Times New Roman" w:cs="Times New Roman"/>
+          <w:sz w:val="24"/>
+          <w:szCs w:val="24"/>
+        </w:rPr>
+        <w:t>Myr</w:t>
+      </w:r>
+      <w:proofErr w:type="spellEnd"/>
+      <w:r>
+        <w:rPr>
+          <w:rFonts w:ascii="Times New Roman" w:eastAsia="Times New Roman" w:hAnsi="Times New Roman" w:cs="Times New Roman"/>
+          <w:sz w:val="24"/>
+          <w:szCs w:val="24"/>
+        </w:rPr>
+        <w:t xml:space="preserve">, and from just 11 to 12 from 80 </w:t>
+      </w:r>
+      <w:proofErr w:type="spellStart"/>
+      <w:r>
+        <w:rPr>
+          <w:rFonts w:ascii="Times New Roman" w:eastAsia="Times New Roman" w:hAnsi="Times New Roman" w:cs="Times New Roman"/>
+          <w:sz w:val="24"/>
+          <w:szCs w:val="24"/>
+        </w:rPr>
+        <w:t>Myr</w:t>
+      </w:r>
+      <w:proofErr w:type="spellEnd"/>
+      <w:r>
+        <w:rPr>
+          <w:rFonts w:ascii="Times New Roman" w:eastAsia="Times New Roman" w:hAnsi="Times New Roman" w:cs="Times New Roman"/>
+          <w:sz w:val="24"/>
+          <w:szCs w:val="24"/>
+        </w:rPr>
+        <w:t xml:space="preserve"> to 90 </w:t>
+      </w:r>
+      <w:proofErr w:type="spellStart"/>
+      <w:r>
+        <w:rPr>
+          <w:rFonts w:ascii="Times New Roman" w:eastAsia="Times New Roman" w:hAnsi="Times New Roman" w:cs="Times New Roman"/>
+          <w:sz w:val="24"/>
+          <w:szCs w:val="24"/>
+        </w:rPr>
+        <w:t>Myr</w:t>
+      </w:r>
+      <w:proofErr w:type="spellEnd"/>
+      <w:r>
+        <w:rPr>
+          <w:rFonts w:ascii="Times New Roman" w:eastAsia="Times New Roman" w:hAnsi="Times New Roman" w:cs="Times New Roman"/>
+          <w:sz w:val="24"/>
+          <w:szCs w:val="24"/>
+        </w:rPr>
+        <w:t xml:space="preserve">. It is no wonder that these methods perform poorly; a single event on a </w:t>
+      </w:r>
+      <w:r>
+        <w:rPr>
+          <w:rFonts w:ascii="Times New Roman" w:eastAsia="Times New Roman" w:hAnsi="Times New Roman" w:cs="Times New Roman"/>
+          <w:sz w:val="24"/>
+          <w:szCs w:val="24"/>
+        </w:rPr>
+        <w:t>12-taxon</w:t>
+      </w:r>
+      <w:r>
+        <w:rPr>
+          <w:rFonts w:ascii="Times New Roman" w:eastAsia="Times New Roman" w:hAnsi="Times New Roman" w:cs="Times New Roman"/>
+          <w:sz w:val="24"/>
+          <w:szCs w:val="24"/>
+        </w:rPr>
+        <w:t xml:space="preserve"> tree does not contain much information about rates, whether pulled or not. Put another way, these methods are starving for data across large portions of the tree. Our intuition is that for big trees we have </w:t>
+      </w:r>
+      <w:r>
+        <w:rPr>
+          <w:rFonts w:ascii="Times New Roman" w:eastAsia="Times New Roman" w:hAnsi="Times New Roman" w:cs="Times New Roman"/>
+          <w:sz w:val="24"/>
+          <w:szCs w:val="24"/>
+        </w:rPr>
+        <w:lastRenderedPageBreak/>
+        <w:t xml:space="preserve">information for much or </w:t>
       </w:r>
       <w:proofErr w:type="gramStart"/>
       <w:r>
@@ -1594,7 +1737,7 @@
           <w:sz w:val="24"/>
           <w:szCs w:val="24"/>
         </w:rPr>
-        <w:t>tree  gives</w:t>
+        <w:t>all of</w:t>
       </w:r>
       <w:proofErr w:type="gramEnd"/>
       <w:r>
@@ -1603,99 +1746,24 @@
           <w:sz w:val="24"/>
           <w:szCs w:val="24"/>
         </w:rPr>
-        <w:t xml:space="preserve"> 999,998 intervals between speciation events leading to extant tips, plus the interval after the last recovered speciation event, with which to estimate rates. The seemingly normal thing to do, which was done by </w:t>
-      </w:r>
-      <w:proofErr w:type="spellStart"/>
-      <w:r>
-        <w:rPr>
-          <w:rFonts w:ascii="Times New Roman" w:eastAsia="Times New Roman" w:hAnsi="Times New Roman" w:cs="Times New Roman"/>
-          <w:sz w:val="24"/>
-          <w:szCs w:val="24"/>
-        </w:rPr>
-        <w:t>Louca</w:t>
-      </w:r>
-      <w:proofErr w:type="spellEnd"/>
-      <w:r>
-        <w:rPr>
-          <w:rFonts w:ascii="Times New Roman" w:eastAsia="Times New Roman" w:hAnsi="Times New Roman" w:cs="Times New Roman"/>
-          <w:sz w:val="24"/>
-          <w:szCs w:val="24"/>
-        </w:rPr>
-        <w:t xml:space="preserve"> and Pennell (2020), is to split the tree into equal time bins (e.g., every 10 </w:t>
-      </w:r>
-      <w:proofErr w:type="spellStart"/>
-      <w:r>
-        <w:rPr>
-          <w:rFonts w:ascii="Times New Roman" w:eastAsia="Times New Roman" w:hAnsi="Times New Roman" w:cs="Times New Roman"/>
-          <w:sz w:val="24"/>
-          <w:szCs w:val="24"/>
-        </w:rPr>
-        <w:t>Myr</w:t>
-      </w:r>
-      <w:proofErr w:type="spellEnd"/>
-      <w:r>
-        <w:rPr>
-          <w:rFonts w:ascii="Times New Roman" w:eastAsia="Times New Roman" w:hAnsi="Times New Roman" w:cs="Times New Roman"/>
-          <w:sz w:val="24"/>
-          <w:szCs w:val="24"/>
-        </w:rPr>
-        <w:t xml:space="preserve">) and estimate rates based on those bins. Even though the tree is far larger than any published study of diversification, they only estimate rates along </w:t>
-      </w:r>
-      <w:proofErr w:type="gramStart"/>
-      <w:r>
-        <w:rPr>
-          <w:rFonts w:ascii="Times New Roman" w:eastAsia="Times New Roman" w:hAnsi="Times New Roman" w:cs="Times New Roman"/>
-          <w:sz w:val="24"/>
-          <w:szCs w:val="24"/>
-        </w:rPr>
-        <w:t>10 time</w:t>
-      </w:r>
-      <w:proofErr w:type="gramEnd"/>
-      <w:r>
-        <w:rPr>
-          <w:rFonts w:ascii="Times New Roman" w:eastAsia="Times New Roman" w:hAnsi="Times New Roman" w:cs="Times New Roman"/>
-          <w:sz w:val="24"/>
-          <w:szCs w:val="24"/>
-        </w:rPr>
-        <w:t xml:space="preserve"> intervals and for many of these bins there is only a trivial amount of data. For example, at the start of the 100 </w:t>
-      </w:r>
-      <w:proofErr w:type="spellStart"/>
-      <w:r>
-        <w:rPr>
-          <w:rFonts w:ascii="Times New Roman" w:eastAsia="Times New Roman" w:hAnsi="Times New Roman" w:cs="Times New Roman"/>
-          <w:sz w:val="24"/>
-          <w:szCs w:val="24"/>
-        </w:rPr>
-        <w:t>Myr</w:t>
-      </w:r>
-      <w:proofErr w:type="spellEnd"/>
-      <w:r>
-        <w:rPr>
-          <w:rFonts w:ascii="Times New Roman" w:eastAsia="Times New Roman" w:hAnsi="Times New Roman" w:cs="Times New Roman"/>
-          <w:sz w:val="24"/>
-          <w:szCs w:val="24"/>
-        </w:rPr>
-        <w:t xml:space="preserve"> to 90 </w:t>
-      </w:r>
-      <w:proofErr w:type="spellStart"/>
-      <w:r>
-        <w:rPr>
-          <w:rFonts w:ascii="Times New Roman" w:eastAsia="Times New Roman" w:hAnsi="Times New Roman" w:cs="Times New Roman"/>
-          <w:sz w:val="24"/>
-          <w:szCs w:val="24"/>
-        </w:rPr>
-        <w:t>Myr</w:t>
-      </w:r>
-      <w:proofErr w:type="spellEnd"/>
-      <w:r>
-        <w:rPr>
-          <w:rFonts w:ascii="Times New Roman" w:eastAsia="Times New Roman" w:hAnsi="Times New Roman" w:cs="Times New Roman"/>
-          <w:sz w:val="24"/>
-          <w:szCs w:val="24"/>
-        </w:rPr>
-        <w:t xml:space="preserve"> interval, there are just seven lineages, and by the end of that interval, there are only ten. The lineage through time plot, which is the data that goes into these methods, thus jumps just three times over that ten million years. This is clearly not a lot of data points for estimating speciation or extinction rates, or even a single pulled diversification rate. Each of the next several intervals </w:t>
-      </w:r>
-      <w:proofErr w:type="gramStart"/>
+        <w:t xml:space="preserve"> their history, but in </w:t>
+      </w:r>
+      <w:r>
+        <w:rPr>
+          <w:rFonts w:ascii="Times New Roman" w:eastAsia="Times New Roman" w:hAnsi="Times New Roman" w:cs="Times New Roman"/>
+          <w:sz w:val="24"/>
+          <w:szCs w:val="24"/>
+        </w:rPr>
+        <w:t>reality,</w:t>
+      </w:r>
+      <w:r>
+        <w:rPr>
+          <w:rFonts w:ascii="Times New Roman" w:eastAsia="Times New Roman" w:hAnsi="Times New Roman" w:cs="Times New Roman"/>
+          <w:sz w:val="24"/>
+          <w:szCs w:val="24"/>
+        </w:rPr>
+        <w:t xml:space="preserve"> nearly all the information is near the tips. In fact, the midpoint of the data is the point at which half the number of lineages </w:t>
+      </w:r>
       <w:r>
         <w:rPr>
           <w:rFonts w:ascii="Times New Roman" w:eastAsia="Times New Roman" w:hAnsi="Times New Roman" w:cs="Times New Roman"/>
@@ -1704,124 +1772,6 @@
         </w:rPr>
         <w:t>has</w:t>
       </w:r>
-      <w:proofErr w:type="gramEnd"/>
-      <w:r>
-        <w:rPr>
-          <w:rFonts w:ascii="Times New Roman" w:eastAsia="Times New Roman" w:hAnsi="Times New Roman" w:cs="Times New Roman"/>
-          <w:sz w:val="24"/>
-          <w:szCs w:val="24"/>
-        </w:rPr>
-        <w:t xml:space="preserve"> a single jump. That is, it goes from 10 to 11 lineages from 90 to 80 </w:t>
-      </w:r>
-      <w:proofErr w:type="spellStart"/>
-      <w:r>
-        <w:rPr>
-          <w:rFonts w:ascii="Times New Roman" w:eastAsia="Times New Roman" w:hAnsi="Times New Roman" w:cs="Times New Roman"/>
-          <w:sz w:val="24"/>
-          <w:szCs w:val="24"/>
-        </w:rPr>
-        <w:t>Myr</w:t>
-      </w:r>
-      <w:proofErr w:type="spellEnd"/>
-      <w:r>
-        <w:rPr>
-          <w:rFonts w:ascii="Times New Roman" w:eastAsia="Times New Roman" w:hAnsi="Times New Roman" w:cs="Times New Roman"/>
-          <w:sz w:val="24"/>
-          <w:szCs w:val="24"/>
-        </w:rPr>
-        <w:t xml:space="preserve">, and from just 11 to 12 from 80 </w:t>
-      </w:r>
-      <w:proofErr w:type="spellStart"/>
-      <w:r>
-        <w:rPr>
-          <w:rFonts w:ascii="Times New Roman" w:eastAsia="Times New Roman" w:hAnsi="Times New Roman" w:cs="Times New Roman"/>
-          <w:sz w:val="24"/>
-          <w:szCs w:val="24"/>
-        </w:rPr>
-        <w:t>Myr</w:t>
-      </w:r>
-      <w:proofErr w:type="spellEnd"/>
-      <w:r>
-        <w:rPr>
-          <w:rFonts w:ascii="Times New Roman" w:eastAsia="Times New Roman" w:hAnsi="Times New Roman" w:cs="Times New Roman"/>
-          <w:sz w:val="24"/>
-          <w:szCs w:val="24"/>
-        </w:rPr>
-        <w:t xml:space="preserve"> to 90 </w:t>
-      </w:r>
-      <w:proofErr w:type="spellStart"/>
-      <w:r>
-        <w:rPr>
-          <w:rFonts w:ascii="Times New Roman" w:eastAsia="Times New Roman" w:hAnsi="Times New Roman" w:cs="Times New Roman"/>
-          <w:sz w:val="24"/>
-          <w:szCs w:val="24"/>
-        </w:rPr>
-        <w:t>Myr</w:t>
-      </w:r>
-      <w:proofErr w:type="spellEnd"/>
-      <w:r>
-        <w:rPr>
-          <w:rFonts w:ascii="Times New Roman" w:eastAsia="Times New Roman" w:hAnsi="Times New Roman" w:cs="Times New Roman"/>
-          <w:sz w:val="24"/>
-          <w:szCs w:val="24"/>
-        </w:rPr>
-        <w:t xml:space="preserve">. It is no wonder that these methods perform poorly; a single event on a </w:t>
-      </w:r>
-      <w:proofErr w:type="gramStart"/>
-      <w:r>
-        <w:rPr>
-          <w:rFonts w:ascii="Times New Roman" w:eastAsia="Times New Roman" w:hAnsi="Times New Roman" w:cs="Times New Roman"/>
-          <w:sz w:val="24"/>
-          <w:szCs w:val="24"/>
-        </w:rPr>
-        <w:t>12 taxon</w:t>
-      </w:r>
-      <w:proofErr w:type="gramEnd"/>
-      <w:r>
-        <w:rPr>
-          <w:rFonts w:ascii="Times New Roman" w:eastAsia="Times New Roman" w:hAnsi="Times New Roman" w:cs="Times New Roman"/>
-          <w:sz w:val="24"/>
-          <w:szCs w:val="24"/>
-        </w:rPr>
-        <w:t xml:space="preserve"> tree does not contain much information about rates, whether pulled or not. Put another way, these methods are starving for data across large portions of the tree. Our intuition is that for big trees we have </w:t>
-      </w:r>
-      <w:r>
-        <w:rPr>
-          <w:rFonts w:ascii="Times New Roman" w:eastAsia="Times New Roman" w:hAnsi="Times New Roman" w:cs="Times New Roman"/>
-          <w:sz w:val="24"/>
-          <w:szCs w:val="24"/>
-        </w:rPr>
-        <w:lastRenderedPageBreak/>
-        <w:t xml:space="preserve">information for much or all of their history, but in </w:t>
-      </w:r>
-      <w:proofErr w:type="gramStart"/>
-      <w:r>
-        <w:rPr>
-          <w:rFonts w:ascii="Times New Roman" w:eastAsia="Times New Roman" w:hAnsi="Times New Roman" w:cs="Times New Roman"/>
-          <w:sz w:val="24"/>
-          <w:szCs w:val="24"/>
-        </w:rPr>
-        <w:t>reality</w:t>
-      </w:r>
-      <w:proofErr w:type="gramEnd"/>
-      <w:r>
-        <w:rPr>
-          <w:rFonts w:ascii="Times New Roman" w:eastAsia="Times New Roman" w:hAnsi="Times New Roman" w:cs="Times New Roman"/>
-          <w:sz w:val="24"/>
-          <w:szCs w:val="24"/>
-        </w:rPr>
-        <w:t xml:space="preserve"> nearly all the information is near the tips. In fact, the midpoint of the data is the point at which half the number of lineages </w:t>
-      </w:r>
-      <w:proofErr w:type="gramStart"/>
-      <w:r>
-        <w:rPr>
-          <w:rFonts w:ascii="Times New Roman" w:eastAsia="Times New Roman" w:hAnsi="Times New Roman" w:cs="Times New Roman"/>
-          <w:sz w:val="24"/>
-          <w:szCs w:val="24"/>
-        </w:rPr>
-        <w:t>have</w:t>
-      </w:r>
-      <w:proofErr w:type="gramEnd"/>
       <w:r>
         <w:rPr>
           <w:rFonts w:ascii="Times New Roman" w:eastAsia="Times New Roman" w:hAnsi="Times New Roman" w:cs="Times New Roman"/>
@@ -2038,6 +1988,121 @@
         </w:rPr>
         <w:t xml:space="preserve"> predicts conifer diversification better than the postulated angiosperm mechanism. This is not to say that we believe that conifers did have an extinction decrease in the Cretaceous and Neogene, nor that a television program at all relates to diversification. </w:t>
       </w:r>
+      <w:r>
+        <w:rPr>
+          <w:rFonts w:ascii="Times New Roman" w:eastAsia="Times New Roman" w:hAnsi="Times New Roman" w:cs="Times New Roman"/>
+          <w:sz w:val="24"/>
+          <w:szCs w:val="24"/>
+          <w:highlight w:val="white"/>
+        </w:rPr>
+        <w:t>But</w:t>
+      </w:r>
+      <w:r>
+        <w:rPr>
+          <w:rFonts w:ascii="Times New Roman" w:eastAsia="Times New Roman" w:hAnsi="Times New Roman" w:cs="Times New Roman"/>
+          <w:sz w:val="24"/>
+          <w:szCs w:val="24"/>
+          <w:highlight w:val="white"/>
+        </w:rPr>
+        <w:t xml:space="preserve"> even very careful work in this domain is left uncertain due to issues with these models.</w:t>
+      </w:r>
+    </w:p>
+    <w:p>
+      <w:pPr>
+        <w:spacing w:line="480" w:lineRule="auto"/>
+        <w:ind w:firstLine="720"/>
+        <w:rPr>
+          <w:rFonts w:ascii="Times New Roman" w:eastAsia="Times New Roman" w:hAnsi="Times New Roman" w:cs="Times New Roman"/>
+          <w:sz w:val="24"/>
+          <w:szCs w:val="24"/>
+          <w:highlight w:val="white"/>
+        </w:rPr>
+      </w:pPr>
+      <w:r>
+        <w:rPr>
+          <w:rFonts w:ascii="Times New Roman" w:eastAsia="Gungsuh" w:hAnsi="Times New Roman" w:cs="Times New Roman"/>
+          <w:sz w:val="24"/>
+          <w:szCs w:val="24"/>
+          <w:highlight w:val="white"/>
+        </w:rPr>
+        <w:t xml:space="preserve">Similarly, Morlon et al. (2011) looking at a paraphyletic set of 16 cetaceans found a constant </w:t>
+      </w:r>
+      <w:r>
+        <w:rPr>
+          <w:rFonts w:ascii="Times New Roman" w:eastAsia="Gungsuh" w:hAnsi="Times New Roman" w:cs="Times New Roman"/>
+          <w:sz w:val="24"/>
+          <w:szCs w:val="24"/>
+          <w:highlight w:val="white"/>
+        </w:rPr>
+        <w:t>speciation,</w:t>
+      </w:r>
+      <w:r>
+        <w:rPr>
+          <w:rFonts w:ascii="Times New Roman" w:eastAsia="Gungsuh" w:hAnsi="Times New Roman" w:cs="Times New Roman"/>
+          <w:sz w:val="24"/>
+          <w:szCs w:val="24"/>
+          <w:highlight w:val="white"/>
+        </w:rPr>
+        <w:t xml:space="preserve"> but variable extinction model fit best, but there were two other models with a ∆</w:t>
+      </w:r>
+      <w:proofErr w:type="spellStart"/>
+      <w:r>
+        <w:rPr>
+          <w:rFonts w:ascii="Times New Roman" w:eastAsia="Gungsuh" w:hAnsi="Times New Roman" w:cs="Times New Roman"/>
+          <w:sz w:val="24"/>
+          <w:szCs w:val="24"/>
+          <w:highlight w:val="white"/>
+        </w:rPr>
+        <w:t>AICc</w:t>
+      </w:r>
+      <w:proofErr w:type="spellEnd"/>
+      <w:r>
+        <w:rPr>
+          <w:rFonts w:ascii="Times New Roman" w:eastAsia="Gungsuh" w:hAnsi="Times New Roman" w:cs="Times New Roman"/>
+          <w:sz w:val="24"/>
+          <w:szCs w:val="24"/>
+          <w:highlight w:val="white"/>
+        </w:rPr>
+        <w:t xml:space="preserve"> of less than 1 (including one where extinction does not vary) — this makes it hard to draw any firm conclusions from modern data alone.</w:t>
+      </w:r>
+      <w:r>
+        <w:rPr>
+          <w:rFonts w:ascii="Times New Roman" w:eastAsia="Times New Roman" w:hAnsi="Times New Roman" w:cs="Times New Roman"/>
+          <w:sz w:val="24"/>
+          <w:szCs w:val="24"/>
+          <w:highlight w:val="white"/>
+        </w:rPr>
+        <w:t xml:space="preserve"> </w:t>
+      </w:r>
+      <w:r>
+        <w:rPr>
+          <w:rFonts w:ascii="Times New Roman" w:eastAsia="Times New Roman" w:hAnsi="Times New Roman" w:cs="Times New Roman"/>
+          <w:sz w:val="24"/>
+          <w:szCs w:val="24"/>
+          <w:highlight w:val="white"/>
+        </w:rPr>
+        <w:t>Careful biologists, as shown in the studies above, will limit themselves to only feasible mechanisms, but as we know from other diversification models (</w:t>
+      </w:r>
+      <w:proofErr w:type="spellStart"/>
+      <w:r>
+        <w:rPr>
+          <w:rFonts w:ascii="Times New Roman" w:eastAsia="Times New Roman" w:hAnsi="Times New Roman" w:cs="Times New Roman"/>
+          <w:sz w:val="24"/>
+          <w:szCs w:val="24"/>
+          <w:highlight w:val="white"/>
+        </w:rPr>
+        <w:t>Rabosky</w:t>
+      </w:r>
+      <w:proofErr w:type="spellEnd"/>
+      <w:r>
+        <w:rPr>
+          <w:rFonts w:ascii="Times New Roman" w:eastAsia="Times New Roman" w:hAnsi="Times New Roman" w:cs="Times New Roman"/>
+          <w:sz w:val="24"/>
+          <w:szCs w:val="24"/>
+          <w:highlight w:val="white"/>
+        </w:rPr>
+        <w:t xml:space="preserve"> and Goldberg 2015, </w:t>
+      </w:r>
       <w:proofErr w:type="gramStart"/>
       <w:r>
         <w:rPr>
@@ -2046,7 +2111,7 @@
           <w:szCs w:val="24"/>
           <w:highlight w:val="white"/>
         </w:rPr>
-        <w:t>But,</w:t>
+        <w:t>Beaulieu</w:t>
       </w:r>
       <w:proofErr w:type="gramEnd"/>
       <w:r>
@@ -2056,126 +2121,25 @@
           <w:szCs w:val="24"/>
           <w:highlight w:val="white"/>
         </w:rPr>
-        <w:t xml:space="preserve"> even very careful work in this domain is left uncertain due to issues with these models.</w:t>
-      </w:r>
-    </w:p>
-    <w:p>
-      <w:pPr>
-        <w:spacing w:line="480" w:lineRule="auto"/>
-        <w:ind w:firstLine="720"/>
+        <w:t xml:space="preserve"> and O’Meara</w:t>
+      </w:r>
+      <w:r>
         <w:rPr>
           <w:rFonts w:ascii="Times New Roman" w:eastAsia="Times New Roman" w:hAnsi="Times New Roman" w:cs="Times New Roman"/>
           <w:sz w:val="24"/>
           <w:szCs w:val="24"/>
           <w:highlight w:val="white"/>
         </w:rPr>
-      </w:pPr>
-      <w:r>
-        <w:rPr>
-          <w:rFonts w:ascii="Times New Roman" w:eastAsia="Gungsuh" w:hAnsi="Times New Roman" w:cs="Times New Roman"/>
+        <w:t xml:space="preserve"> </w:t>
+      </w:r>
+      <w:r>
+        <w:rPr>
+          <w:rFonts w:ascii="Times New Roman" w:eastAsia="Times New Roman" w:hAnsi="Times New Roman" w:cs="Times New Roman"/>
           <w:sz w:val="24"/>
           <w:szCs w:val="24"/>
           <w:highlight w:val="white"/>
         </w:rPr>
-        <w:t xml:space="preserve">Similarly, Morlon et al. (2011) looking at a paraphyletic set of 16 cetaceans found a constant </w:t>
-      </w:r>
-      <w:proofErr w:type="gramStart"/>
-      <w:r>
-        <w:rPr>
-          <w:rFonts w:ascii="Times New Roman" w:eastAsia="Gungsuh" w:hAnsi="Times New Roman" w:cs="Times New Roman"/>
-          <w:sz w:val="24"/>
-          <w:szCs w:val="24"/>
-          <w:highlight w:val="white"/>
-        </w:rPr>
-        <w:t>speciation</w:t>
-      </w:r>
-      <w:proofErr w:type="gramEnd"/>
-      <w:r>
-        <w:rPr>
-          <w:rFonts w:ascii="Times New Roman" w:eastAsia="Gungsuh" w:hAnsi="Times New Roman" w:cs="Times New Roman"/>
-          <w:sz w:val="24"/>
-          <w:szCs w:val="24"/>
-          <w:highlight w:val="white"/>
-        </w:rPr>
-        <w:t xml:space="preserve"> but variable extinction model fit best, but there were two other models with a ∆</w:t>
-      </w:r>
-      <w:proofErr w:type="spellStart"/>
-      <w:r>
-        <w:rPr>
-          <w:rFonts w:ascii="Times New Roman" w:eastAsia="Gungsuh" w:hAnsi="Times New Roman" w:cs="Times New Roman"/>
-          <w:sz w:val="24"/>
-          <w:szCs w:val="24"/>
-          <w:highlight w:val="white"/>
-        </w:rPr>
-        <w:t>AICc</w:t>
-      </w:r>
-      <w:proofErr w:type="spellEnd"/>
-      <w:r>
-        <w:rPr>
-          <w:rFonts w:ascii="Times New Roman" w:eastAsia="Gungsuh" w:hAnsi="Times New Roman" w:cs="Times New Roman"/>
-          <w:sz w:val="24"/>
-          <w:szCs w:val="24"/>
-          <w:highlight w:val="white"/>
-        </w:rPr>
-        <w:t xml:space="preserve"> of less than 1 (including one where extinction does not vary) — this makes it hard to draw any firm conclusions from modern data alone.</w:t>
-      </w:r>
-      <w:r>
-        <w:rPr>
-          <w:rFonts w:ascii="Times New Roman" w:eastAsia="Times New Roman" w:hAnsi="Times New Roman" w:cs="Times New Roman"/>
-          <w:sz w:val="24"/>
-          <w:szCs w:val="24"/>
-          <w:highlight w:val="white"/>
-        </w:rPr>
-        <w:t xml:space="preserve"> </w:t>
-      </w:r>
-      <w:r>
-        <w:rPr>
-          <w:rFonts w:ascii="Times New Roman" w:eastAsia="Times New Roman" w:hAnsi="Times New Roman" w:cs="Times New Roman"/>
-          <w:sz w:val="24"/>
-          <w:szCs w:val="24"/>
-          <w:highlight w:val="white"/>
-        </w:rPr>
-        <w:t>Careful biologists, as shown in the studies above, will limit themselves to only feasible mechanisms, but as we know from other diversification models (</w:t>
-      </w:r>
-      <w:proofErr w:type="spellStart"/>
-      <w:r>
-        <w:rPr>
-          <w:rFonts w:ascii="Times New Roman" w:eastAsia="Times New Roman" w:hAnsi="Times New Roman" w:cs="Times New Roman"/>
-          <w:sz w:val="24"/>
-          <w:szCs w:val="24"/>
-          <w:highlight w:val="white"/>
-        </w:rPr>
-        <w:t>Rabosky</w:t>
-      </w:r>
-      <w:proofErr w:type="spellEnd"/>
-      <w:r>
-        <w:rPr>
-          <w:rFonts w:ascii="Times New Roman" w:eastAsia="Times New Roman" w:hAnsi="Times New Roman" w:cs="Times New Roman"/>
-          <w:sz w:val="24"/>
-          <w:szCs w:val="24"/>
-          <w:highlight w:val="white"/>
-        </w:rPr>
-        <w:t xml:space="preserve"> and Goldberg 2015, </w:t>
-      </w:r>
-      <w:proofErr w:type="gramStart"/>
-      <w:r>
-        <w:rPr>
-          <w:rFonts w:ascii="Times New Roman" w:eastAsia="Times New Roman" w:hAnsi="Times New Roman" w:cs="Times New Roman"/>
-          <w:sz w:val="24"/>
-          <w:szCs w:val="24"/>
-          <w:highlight w:val="white"/>
-        </w:rPr>
-        <w:t>Beaulieu</w:t>
-      </w:r>
-      <w:proofErr w:type="gramEnd"/>
-      <w:r>
-        <w:rPr>
-          <w:rFonts w:ascii="Times New Roman" w:eastAsia="Times New Roman" w:hAnsi="Times New Roman" w:cs="Times New Roman"/>
-          <w:sz w:val="24"/>
-          <w:szCs w:val="24"/>
-          <w:highlight w:val="white"/>
-        </w:rPr>
-        <w:t xml:space="preserve"> and O’Meara, 2016), if presented with a very simple model and more complex alternatives only, methods using our messy, complex empirical data will leap to use the more complex predictors. That is, if the only way to </w:t>
+        <w:t xml:space="preserve">2016), if presented with a very simple model and more complex alternatives only, methods using our messy, complex empirical data will leap to use the more complex predictors. That is, if the only way to </w:t>
       </w:r>
       <w:r>
         <w:rPr>
@@ -2627,16 +2591,14 @@
         </w:rPr>
         <w:t xml:space="preserve"> and Pennell (2020) </w:t>
       </w:r>
-      <w:proofErr w:type="gramStart"/>
-      <w:r>
-        <w:rPr>
-          <w:rFonts w:ascii="Times New Roman" w:eastAsia="Times New Roman" w:hAnsi="Times New Roman" w:cs="Times New Roman"/>
-          <w:sz w:val="24"/>
-          <w:szCs w:val="24"/>
-        </w:rPr>
-        <w:t>does</w:t>
-      </w:r>
-      <w:proofErr w:type="gramEnd"/>
+      <w:r>
+        <w:rPr>
+          <w:rFonts w:ascii="Times New Roman" w:eastAsia="Times New Roman" w:hAnsi="Times New Roman" w:cs="Times New Roman"/>
+          <w:sz w:val="24"/>
+          <w:szCs w:val="24"/>
+        </w:rPr>
+        <w:t>do</w:t>
+      </w:r>
       <w:r>
         <w:rPr>
           <w:rFonts w:ascii="Times New Roman" w:eastAsia="Times New Roman" w:hAnsi="Times New Roman" w:cs="Times New Roman"/>
@@ -2645,23 +2607,21 @@
         </w:rPr>
         <w:t xml:space="preserve"> not apply to them. Vasconcelos et al. (2022) showed that under a variety of complex diversification models, including scenarios involving multiple </w:t>
       </w:r>
-      <w:proofErr w:type="gramStart"/>
-      <w:r>
-        <w:rPr>
-          <w:rFonts w:ascii="Times New Roman" w:eastAsia="Times New Roman" w:hAnsi="Times New Roman" w:cs="Times New Roman"/>
-          <w:sz w:val="24"/>
-          <w:szCs w:val="24"/>
-        </w:rPr>
-        <w:t>regime</w:t>
-      </w:r>
-      <w:proofErr w:type="gramEnd"/>
-      <w:r>
-        <w:rPr>
-          <w:rFonts w:ascii="Times New Roman" w:eastAsia="Times New Roman" w:hAnsi="Times New Roman" w:cs="Times New Roman"/>
-          <w:sz w:val="24"/>
-          <w:szCs w:val="24"/>
-        </w:rPr>
-        <w:t xml:space="preserve">, diversity-dependent rates, clade-specific models with hidden rates can perform surprisingly well. </w:t>
+      <w:r>
+        <w:rPr>
+          <w:rFonts w:ascii="Times New Roman" w:eastAsia="Times New Roman" w:hAnsi="Times New Roman" w:cs="Times New Roman"/>
+          <w:sz w:val="24"/>
+          <w:szCs w:val="24"/>
+        </w:rPr>
+        <w:t>regimes each with</w:t>
+      </w:r>
+      <w:r>
+        <w:rPr>
+          <w:rFonts w:ascii="Times New Roman" w:eastAsia="Times New Roman" w:hAnsi="Times New Roman" w:cs="Times New Roman"/>
+          <w:sz w:val="24"/>
+          <w:szCs w:val="24"/>
+        </w:rPr>
+        <w:t xml:space="preserve"> diversity-dependent rates, clade-specific models with hidden rates can perform surprisingly well. </w:t>
       </w:r>
     </w:p>
     <w:p>
@@ -2692,7 +2652,25 @@
           <w:szCs w:val="24"/>
         </w:rPr>
         <w:lastRenderedPageBreak/>
-        <w:t xml:space="preserve">Still, there are scenarios that remain difficult for SSE models. For example, at the request of a reviewer, we also ran simulations of a model with no extinction and speciation rates exponentially increasing uniformly across the tree (simulated in the R package castor; </w:t>
+        <w:t xml:space="preserve">Still, there are scenarios that remain difficult for SSE models. For example, at the request of a reviewer, we also ran simulations of a model with no extinction and speciation rates exponentially increasing uniformly across the tree (simulated in the R package </w:t>
+      </w:r>
+      <w:r>
+        <w:rPr>
+          <w:rFonts w:ascii="Times New Roman" w:eastAsia="Times New Roman" w:hAnsi="Times New Roman" w:cs="Times New Roman"/>
+          <w:i/>
+          <w:iCs/>
+          <w:sz w:val="24"/>
+          <w:szCs w:val="24"/>
+        </w:rPr>
+        <w:t>castor</w:t>
+      </w:r>
+      <w:r>
+        <w:rPr>
+          <w:rFonts w:ascii="Times New Roman" w:eastAsia="Times New Roman" w:hAnsi="Times New Roman" w:cs="Times New Roman"/>
+          <w:sz w:val="24"/>
+          <w:szCs w:val="24"/>
+        </w:rPr>
+        <w:t xml:space="preserve">; </w:t>
       </w:r>
       <w:proofErr w:type="spellStart"/>
       <w:r>
@@ -2941,18 +2919,16 @@
           <w:sz w:val="24"/>
           <w:szCs w:val="24"/>
         </w:rPr>
-        <w:t xml:space="preserve"> might fit as well. Good science will involve comparing different reasonable models to the data, not just comparing our slightly more complex model of interest with slightly simpler models. Much of our work on hidden rate models (</w:t>
-      </w:r>
-      <w:proofErr w:type="gramStart"/>
-      <w:r>
-        <w:rPr>
-          <w:rFonts w:ascii="Times New Roman" w:eastAsia="Times New Roman" w:hAnsi="Times New Roman" w:cs="Times New Roman"/>
-          <w:sz w:val="24"/>
-          <w:szCs w:val="24"/>
-        </w:rPr>
-        <w:t>e.g.</w:t>
-      </w:r>
-      <w:proofErr w:type="gramEnd"/>
+        <w:t xml:space="preserve"> might fit as well. Good science will involve comparing different reasonable models to the data, not just comparing our slightly more complex model of interest with slightly simpler models. Much of our work on hidden rate models (e.g.</w:t>
+      </w:r>
+      <w:r>
+        <w:rPr>
+          <w:rFonts w:ascii="Times New Roman" w:eastAsia="Times New Roman" w:hAnsi="Times New Roman" w:cs="Times New Roman"/>
+          <w:sz w:val="24"/>
+          <w:szCs w:val="24"/>
+        </w:rPr>
+        <w:t>,</w:t>
+      </w:r>
       <w:r>
         <w:rPr>
           <w:rFonts w:ascii="Times New Roman" w:eastAsia="Times New Roman" w:hAnsi="Times New Roman" w:cs="Times New Roman"/>
@@ -3053,16 +3029,14 @@
         </w:rPr>
         <w:t xml:space="preserve">. Phylogenies of extant taxa convey an enormous amount of information about species and their direct ancestors, but they also necessarily miss much of the history of a particular clade. </w:t>
       </w:r>
-      <w:proofErr w:type="gramStart"/>
-      <w:r>
-        <w:rPr>
-          <w:rFonts w:ascii="Times New Roman" w:eastAsia="Times New Roman" w:hAnsi="Times New Roman" w:cs="Times New Roman"/>
-          <w:sz w:val="24"/>
-          <w:szCs w:val="24"/>
-        </w:rPr>
-        <w:t>As a consequence</w:t>
-      </w:r>
-      <w:proofErr w:type="gramEnd"/>
+      <w:r>
+        <w:rPr>
+          <w:rFonts w:ascii="Times New Roman" w:eastAsia="Times New Roman" w:hAnsi="Times New Roman" w:cs="Times New Roman"/>
+          <w:sz w:val="24"/>
+          <w:szCs w:val="24"/>
+        </w:rPr>
+        <w:t>Consequently</w:t>
+      </w:r>
       <w:r>
         <w:rPr>
           <w:rFonts w:ascii="Times New Roman" w:eastAsia="Times New Roman" w:hAnsi="Times New Roman" w:cs="Times New Roman"/>
@@ -3124,7 +3098,7 @@
           <w:sz w:val="24"/>
           <w:szCs w:val="24"/>
         </w:rPr>
-        <w:t xml:space="preserve"> et al., 1988). These explicitly are about comparing modern clades and so are by their nature lineage-heterogeneous and limited to examining factors leading to modern diversity. They do not claim to allow inference about rate </w:t>
+        <w:t xml:space="preserve"> et al. 1988). These explicitly are about comparing modern clades and so are by their nature lineage-heterogeneous and limited to examining factors leading to modern diversity. They do not claim to allow inference about rate </w:t>
       </w:r>
       <w:r>
         <w:rPr>
@@ -3169,7 +3143,25 @@
           <w:sz w:val="24"/>
           <w:szCs w:val="24"/>
         </w:rPr>
-        <w:t xml:space="preserve">, 2014) but they prevent scientists from spinning tales from limited information about the past. They should also be far more robust to the concerns raised by Maddison and </w:t>
+        <w:t xml:space="preserve"> 2014</w:t>
+      </w:r>
+      <w:proofErr w:type="gramStart"/>
+      <w:r>
+        <w:rPr>
+          <w:rFonts w:ascii="Times New Roman" w:eastAsia="Times New Roman" w:hAnsi="Times New Roman" w:cs="Times New Roman"/>
+          <w:sz w:val="24"/>
+          <w:szCs w:val="24"/>
+        </w:rPr>
+        <w:t>)</w:t>
+      </w:r>
+      <w:proofErr w:type="gramEnd"/>
+      <w:r>
+        <w:rPr>
+          <w:rFonts w:ascii="Times New Roman" w:eastAsia="Times New Roman" w:hAnsi="Times New Roman" w:cs="Times New Roman"/>
+          <w:sz w:val="24"/>
+          <w:szCs w:val="24"/>
+        </w:rPr>
+        <w:t xml:space="preserve"> but they prevent scientists from spinning tales from limited information about the past. They should also be far more robust to the concerns raised by Maddison and </w:t>
       </w:r>
       <w:proofErr w:type="spellStart"/>
       <w:r>
@@ -3187,7 +3179,7 @@
           <w:sz w:val="24"/>
           <w:szCs w:val="24"/>
         </w:rPr>
-        <w:t xml:space="preserve"> (2015) than even hidden rate models. Of course, they are not without their own limitations: it can be hard to find enough comparisons; they only allow comparison of the direction of net diversification differences due to some pre-specified factor, while many of our hypotheses might relate to speciation rate, extinction rate, or, as we have advocated turnover rate (Beaulieu and O’Meara, 2016; Vasconcelos et al. 2021); they typically require only discrete characters (though see Harvey et al. 2020 and the </w:t>
+        <w:t xml:space="preserve"> (2015) than even hidden rate models. Of course, they are not without their own limitations: it can be hard to find enough comparisons; they only allow comparison of the direction of net diversification differences due to some pre-specified factor, while many of our hypotheses might relate to speciation rate, extinction rate, or, as we have advocated turnover rate (Beaulieu and O’Meara 2016; Vasconcelos et al. 2021); they typically require only discrete characters (though see Harvey et al. 2020 and the </w:t>
       </w:r>
       <w:proofErr w:type="spellStart"/>
       <w:r>
@@ -3207,16 +3199,14 @@
         </w:rPr>
         <w:t xml:space="preserve">/sisters package on </w:t>
       </w:r>
-      <w:proofErr w:type="spellStart"/>
-      <w:r>
-        <w:rPr>
-          <w:rFonts w:ascii="Times New Roman" w:eastAsia="Times New Roman" w:hAnsi="Times New Roman" w:cs="Times New Roman"/>
-          <w:sz w:val="24"/>
-          <w:szCs w:val="24"/>
-        </w:rPr>
-        <w:t>github</w:t>
-      </w:r>
-      <w:proofErr w:type="spellEnd"/>
+      <w:r>
+        <w:rPr>
+          <w:rFonts w:ascii="Times New Roman" w:eastAsia="Times New Roman" w:hAnsi="Times New Roman" w:cs="Times New Roman"/>
+          <w:sz w:val="24"/>
+          <w:szCs w:val="24"/>
+        </w:rPr>
+        <w:t>GitHub</w:t>
+      </w:r>
       <w:r>
         <w:rPr>
           <w:rFonts w:ascii="Times New Roman" w:eastAsia="Times New Roman" w:hAnsi="Times New Roman" w:cs="Times New Roman"/>
@@ -3336,25 +3326,7 @@
           <w:sz w:val="24"/>
           <w:szCs w:val="24"/>
         </w:rPr>
-        <w:t xml:space="preserve">We believe the best approach, given what we know now, is to avoid trying to estimate diversification rates through time from extant data. If </w:t>
-      </w:r>
-      <w:proofErr w:type="gramStart"/>
-      <w:r>
-        <w:rPr>
-          <w:rFonts w:ascii="Times New Roman" w:eastAsia="Times New Roman" w:hAnsi="Times New Roman" w:cs="Times New Roman"/>
-          <w:sz w:val="24"/>
-          <w:szCs w:val="24"/>
-        </w:rPr>
-        <w:t>practitioners  continue</w:t>
-      </w:r>
-      <w:proofErr w:type="gramEnd"/>
-      <w:r>
-        <w:rPr>
-          <w:rFonts w:ascii="Times New Roman" w:eastAsia="Times New Roman" w:hAnsi="Times New Roman" w:cs="Times New Roman"/>
-          <w:sz w:val="24"/>
-          <w:szCs w:val="24"/>
-        </w:rPr>
-        <w:t xml:space="preserve"> to persist in this endeavor (and new metrics like pulled diversification rates have promise, with the caveat of difficulty in interpreting them), using normal statistical best practices are needed. Specifically, look at multiple credible models, do not rely on a single model for analysis when others are nearly as good, and do not completely ignore uncertainty in parameter estimates (and not just uncertainty from uncertainty in the tree, but the very substantial uncertainty present from estimate rates from mere handfuls of data). We can certainly learn about diversification processes from trees, but we need to recognize that what we can understand largely relates </w:t>
+        <w:t xml:space="preserve">We believe the best approach, given what we know now, is to avoid trying to estimate diversification rates through time from extant data. If practitioners continue to persist in this endeavor (and new metrics like pulled diversification rates have promise, with the caveat of difficulty in interpreting them), using normal statistical best practices are needed. Specifically, look at multiple credible models, do not rely on a single model for analysis when others are nearly as good, and do not completely ignore uncertainty in parameter estimates (and not just uncertainty from uncertainty in the tree, but the very substantial uncertainty present from estimate rates from mere handfuls of data). We can certainly learn about diversification processes from trees, but we need to recognize that what we can understand largely relates </w:t>
       </w:r>
       <w:r>
         <w:rPr>
@@ -5774,23 +5746,7 @@
           <w:szCs w:val="24"/>
         </w:rPr>
         <w:lastRenderedPageBreak/>
-        <w:t>Vasconcelos, T., B.C. O'Meara, and J.M. Beaulieu. 202</w:t>
-      </w:r>
-      <w:r>
-        <w:rPr>
-          <w:rFonts w:ascii="Times New Roman" w:eastAsia="Times New Roman" w:hAnsi="Times New Roman" w:cs="Times New Roman"/>
-          <w:sz w:val="24"/>
-          <w:szCs w:val="24"/>
-        </w:rPr>
-        <w:t>2</w:t>
-      </w:r>
-      <w:r>
-        <w:rPr>
-          <w:rFonts w:ascii="Times New Roman" w:eastAsia="Times New Roman" w:hAnsi="Times New Roman" w:cs="Times New Roman"/>
-          <w:sz w:val="24"/>
-          <w:szCs w:val="24"/>
-        </w:rPr>
-        <w:t xml:space="preserve">. </w:t>
+        <w:t xml:space="preserve">Vasconcelos, T., B.C. O'Meara, and J.M. Beaulieu. 2022. </w:t>
       </w:r>
       <w:r>
         <w:rPr>
@@ -5806,15 +5762,7 @@
           <w:sz w:val="24"/>
           <w:szCs w:val="24"/>
         </w:rPr>
-        <w:t xml:space="preserve">. </w:t>
-      </w:r>
-      <w:r>
-        <w:rPr>
-          <w:rFonts w:ascii="Times New Roman" w:eastAsia="Times New Roman" w:hAnsi="Times New Roman" w:cs="Times New Roman"/>
-          <w:sz w:val="24"/>
-          <w:szCs w:val="24"/>
-        </w:rPr>
-        <w:t xml:space="preserve">Evolution, In press </w:t>
+        <w:t xml:space="preserve">. Evolution, In press </w:t>
       </w:r>
       <w:hyperlink r:id="rId6" w:history="1">
         <w:r>
@@ -5852,15 +5800,7 @@
           <w:sz w:val="24"/>
           <w:szCs w:val="24"/>
         </w:rPr>
-        <w:t xml:space="preserve"> </w:t>
-      </w:r>
-      <w:r>
-        <w:rPr>
-          <w:rFonts w:ascii="Times New Roman" w:eastAsia="Times New Roman" w:hAnsi="Times New Roman" w:cs="Times New Roman"/>
-          <w:sz w:val="24"/>
-          <w:szCs w:val="24"/>
-        </w:rPr>
-        <w:t xml:space="preserve"> </w:t>
+        <w:t xml:space="preserve">  </w:t>
       </w:r>
     </w:p>
     <w:p>
@@ -6143,25 +6083,7 @@
           <w:sz w:val="24"/>
           <w:szCs w:val="24"/>
         </w:rPr>
-        <w:t xml:space="preserve">(A) Depicts the identical lineage through time (LTT) plots for three trees that differ in terms of tree balance. The procedure takes a simulated tree, then makes swaps across branches to either increase balance or decrease </w:t>
-      </w:r>
-      <w:proofErr w:type="gramStart"/>
-      <w:r>
-        <w:rPr>
-          <w:rFonts w:ascii="Times New Roman" w:eastAsia="Times New Roman" w:hAnsi="Times New Roman" w:cs="Times New Roman"/>
-          <w:sz w:val="24"/>
-          <w:szCs w:val="24"/>
-        </w:rPr>
-        <w:t>it, but</w:t>
-      </w:r>
-      <w:proofErr w:type="gramEnd"/>
-      <w:r>
-        <w:rPr>
-          <w:rFonts w:ascii="Times New Roman" w:eastAsia="Times New Roman" w:hAnsi="Times New Roman" w:cs="Times New Roman"/>
-          <w:sz w:val="24"/>
-          <w:szCs w:val="24"/>
-        </w:rPr>
-        <w:t xml:space="preserve"> maintain the same lineage through time curve. (B) Depicts the log-likelihood score among the three trees under a two-rate </w:t>
+        <w:t xml:space="preserve">(A) Depicts the identical lineage through time (LTT) plots for three trees that differ in terms of tree balance. The procedure takes a simulated tree, then makes swaps across branches to either increase balance or decrease it but maintain the same lineage through time curve. (B) Depicts the log-likelihood score among the three trees under a two-rate </w:t>
       </w:r>
       <w:proofErr w:type="spellStart"/>
       <w:r>
@@ -6472,6 +6394,7 @@
     <w:lsdException w:name="HTML Sample" w:semiHidden="1" w:unhideWhenUsed="1"/>
     <w:lsdException w:name="HTML Typewriter" w:semiHidden="1" w:unhideWhenUsed="1"/>
     <w:lsdException w:name="HTML Variable" w:semiHidden="1" w:unhideWhenUsed="1"/>
+    <w:lsdException w:name="Normal Table" w:semiHidden="1" w:unhideWhenUsed="1"/>
     <w:lsdException w:name="annotation subject" w:semiHidden="1" w:unhideWhenUsed="1"/>
     <w:lsdException w:name="No List" w:semiHidden="1" w:unhideWhenUsed="1"/>
     <w:lsdException w:name="Outline List 1" w:semiHidden="1" w:unhideWhenUsed="1"/>
@@ -6518,8 +6441,10 @@
     <w:lsdException w:name="Table Subtle 2" w:semiHidden="1" w:unhideWhenUsed="1"/>
     <w:lsdException w:name="Table Web 1" w:semiHidden="1" w:unhideWhenUsed="1"/>
     <w:lsdException w:name="Table Web 2" w:semiHidden="1" w:unhideWhenUsed="1"/>
+    <w:lsdException w:name="Table Web 3" w:semiHidden="1" w:unhideWhenUsed="1"/>
     <w:lsdException w:name="Balloon Text" w:semiHidden="1" w:unhideWhenUsed="1"/>
     <w:lsdException w:name="Table Grid" w:uiPriority="39"/>
+    <w:lsdException w:name="Table Theme" w:semiHidden="1" w:unhideWhenUsed="1"/>
     <w:lsdException w:name="Placeholder Text" w:semiHidden="1"/>
     <w:lsdException w:name="No Spacing" w:uiPriority="1" w:qFormat="1"/>
     <w:lsdException w:name="Light Shading" w:uiPriority="60"/>

</xml_diff>